<commit_message>
Insertado Presentación + Modificado Informe
</commit_message>
<xml_diff>
--- a/Informe.docx
+++ b/Informe.docx
@@ -1,6 +1,6 @@
 
 <file path=word/document.xml><?xml version="1.0" encoding="utf-8"?>
-<w:document xmlns:wpc="http://schemas.microsoft.com/office/word/2010/wordprocessingCanvas" xmlns:mc="http://schemas.openxmlformats.org/markup-compatibility/2006" xmlns:o="urn:schemas-microsoft-com:office:office" xmlns:r="http://schemas.openxmlformats.org/officeDocument/2006/relationships" xmlns:m="http://schemas.openxmlformats.org/officeDocument/2006/math" xmlns:v="urn:schemas-microsoft-com:vml" xmlns:wp14="http://schemas.microsoft.com/office/word/2010/wordprocessingDrawing" xmlns:wp="http://schemas.openxmlformats.org/drawingml/2006/wordprocessingDrawing" xmlns:w10="urn:schemas-microsoft-com:office:word" xmlns:w="http://schemas.openxmlformats.org/wordprocessingml/2006/main" xmlns:w14="http://schemas.microsoft.com/office/word/2010/wordml" xmlns:w15="http://schemas.microsoft.com/office/word/2012/wordml" xmlns:wpg="http://schemas.microsoft.com/office/word/2010/wordprocessingGroup" xmlns:wpi="http://schemas.microsoft.com/office/word/2010/wordprocessingInk" xmlns:wne="http://schemas.microsoft.com/office/word/2006/wordml" xmlns:wps="http://schemas.microsoft.com/office/word/2010/wordprocessingShape" mc:Ignorable="w14 w15 wp14">
+<w:document xmlns:wpc="http://schemas.microsoft.com/office/word/2010/wordprocessingCanvas" xmlns:cx="http://schemas.microsoft.com/office/drawing/2014/chartex" xmlns:cx1="http://schemas.microsoft.com/office/drawing/2015/9/8/chartex" xmlns:cx2="http://schemas.microsoft.com/office/drawing/2015/10/21/chartex" xmlns:cx3="http://schemas.microsoft.com/office/drawing/2016/5/9/chartex" xmlns:cx4="http://schemas.microsoft.com/office/drawing/2016/5/10/chartex" xmlns:cx5="http://schemas.microsoft.com/office/drawing/2016/5/11/chartex" xmlns:cx6="http://schemas.microsoft.com/office/drawing/2016/5/12/chartex" xmlns:cx7="http://schemas.microsoft.com/office/drawing/2016/5/13/chartex" xmlns:cx8="http://schemas.microsoft.com/office/drawing/2016/5/14/chartex" xmlns:mc="http://schemas.openxmlformats.org/markup-compatibility/2006" xmlns:aink="http://schemas.microsoft.com/office/drawing/2016/ink" xmlns:am3d="http://schemas.microsoft.com/office/drawing/2017/model3d" xmlns:o="urn:schemas-microsoft-com:office:office" xmlns:oel="http://schemas.microsoft.com/office/2019/extlst" xmlns:r="http://schemas.openxmlformats.org/officeDocument/2006/relationships" xmlns:m="http://schemas.openxmlformats.org/officeDocument/2006/math" xmlns:v="urn:schemas-microsoft-com:vml" xmlns:wp14="http://schemas.microsoft.com/office/word/2010/wordprocessingDrawing" xmlns:wp="http://schemas.openxmlformats.org/drawingml/2006/wordprocessingDrawing" xmlns:w10="urn:schemas-microsoft-com:office:word" xmlns:w="http://schemas.openxmlformats.org/wordprocessingml/2006/main" xmlns:w14="http://schemas.microsoft.com/office/word/2010/wordml" xmlns:w15="http://schemas.microsoft.com/office/word/2012/wordml" xmlns:w16cex="http://schemas.microsoft.com/office/word/2018/wordml/cex" xmlns:w16cid="http://schemas.microsoft.com/office/word/2016/wordml/cid" xmlns:w16="http://schemas.microsoft.com/office/word/2018/wordml" xmlns:w16du="http://schemas.microsoft.com/office/word/2023/wordml/word16du" xmlns:w16sdtdh="http://schemas.microsoft.com/office/word/2020/wordml/sdtdatahash" xmlns:w16sdtfl="http://schemas.microsoft.com/office/word/2024/wordml/sdtformatlock" xmlns:w16se="http://schemas.microsoft.com/office/word/2015/wordml/symex" xmlns:wpg="http://schemas.microsoft.com/office/word/2010/wordprocessingGroup" xmlns:wpi="http://schemas.microsoft.com/office/word/2010/wordprocessingInk" xmlns:wne="http://schemas.microsoft.com/office/word/2006/wordml" xmlns:wps="http://schemas.microsoft.com/office/word/2010/wordprocessingShape" mc:Ignorable="w14 w15 w16se w16cid w16 w16cex w16sdtdh w16sdtfl w16du wp14">
   <w:body>
     <w:p>
       <w:r>
@@ -93,8 +93,6 @@
         </w:rPr>
         <w:t xml:space="preserve">Informe </w:t>
       </w:r>
-      <w:bookmarkStart w:id="0" w:name="_GoBack"/>
-      <w:bookmarkEnd w:id="0"/>
       <w:r>
         <w:rPr>
           <w:b/>
@@ -131,6 +129,7 @@
         </w:rPr>
         <w:t xml:space="preserve"> de “</w:t>
       </w:r>
+      <w:proofErr w:type="spellStart"/>
       <w:r>
         <w:rPr>
           <w:b/>
@@ -138,8 +137,9 @@
           <w:sz w:val="52"/>
           <w:szCs w:val="52"/>
         </w:rPr>
-        <w:t xml:space="preserve">EduTech Innovators </w:t>
-      </w:r>
+        <w:t>EduTech</w:t>
+      </w:r>
+      <w:proofErr w:type="spellEnd"/>
       <w:r>
         <w:rPr>
           <w:b/>
@@ -147,6 +147,35 @@
           <w:sz w:val="52"/>
           <w:szCs w:val="52"/>
         </w:rPr>
+        <w:t xml:space="preserve"> </w:t>
+      </w:r>
+      <w:proofErr w:type="spellStart"/>
+      <w:r>
+        <w:rPr>
+          <w:b/>
+          <w:bCs/>
+          <w:sz w:val="52"/>
+          <w:szCs w:val="52"/>
+        </w:rPr>
+        <w:t>Innovators</w:t>
+      </w:r>
+      <w:proofErr w:type="spellEnd"/>
+      <w:r>
+        <w:rPr>
+          <w:b/>
+          <w:bCs/>
+          <w:sz w:val="52"/>
+          <w:szCs w:val="52"/>
+        </w:rPr>
+        <w:t xml:space="preserve"> </w:t>
+      </w:r>
+      <w:r>
+        <w:rPr>
+          <w:b/>
+          <w:bCs/>
+          <w:sz w:val="52"/>
+          <w:szCs w:val="52"/>
+        </w:rPr>
         <w:t>SPA”</w:t>
       </w:r>
     </w:p>
@@ -299,7 +328,23 @@
           <w:sz w:val="28"/>
           <w:szCs w:val="28"/>
         </w:rPr>
-        <w:t>Desarrollo Fullstack I</w:t>
+        <w:t xml:space="preserve">Desarrollo </w:t>
+      </w:r>
+      <w:proofErr w:type="spellStart"/>
+      <w:r>
+        <w:rPr>
+          <w:sz w:val="28"/>
+          <w:szCs w:val="28"/>
+        </w:rPr>
+        <w:t>Fullstack</w:t>
+      </w:r>
+      <w:proofErr w:type="spellEnd"/>
+      <w:r>
+        <w:rPr>
+          <w:sz w:val="28"/>
+          <w:szCs w:val="28"/>
+        </w:rPr>
+        <w:t xml:space="preserve"> I</w:t>
       </w:r>
     </w:p>
     <w:p>
@@ -470,8 +515,17 @@
           <w:sz w:val="28"/>
           <w:szCs w:val="28"/>
         </w:rPr>
-        <w:t>3.2. Componentes implemetandos</w:t>
-      </w:r>
+        <w:t xml:space="preserve">3.2. Componentes </w:t>
+      </w:r>
+      <w:proofErr w:type="spellStart"/>
+      <w:r>
+        <w:rPr>
+          <w:sz w:val="28"/>
+          <w:szCs w:val="28"/>
+        </w:rPr>
+        <w:t>implemetandos</w:t>
+      </w:r>
+      <w:proofErr w:type="spellEnd"/>
     </w:p>
     <w:p>
       <w:pPr>
@@ -551,8 +605,18 @@
           <w:sz w:val="28"/>
           <w:szCs w:val="28"/>
         </w:rPr>
-        <w:t>6. Git / Github</w:t>
-      </w:r>
+        <w:t xml:space="preserve">6. Git / </w:t>
+      </w:r>
+      <w:proofErr w:type="spellStart"/>
+      <w:r>
+        <w:rPr>
+          <w:b/>
+          <w:sz w:val="28"/>
+          <w:szCs w:val="28"/>
+        </w:rPr>
+        <w:t>Github</w:t>
+      </w:r>
+      <w:proofErr w:type="spellEnd"/>
     </w:p>
     <w:p>
       <w:pPr>
@@ -740,90 +804,175 @@
           <w:szCs w:val="28"/>
           <w:lang w:val="es-ES"/>
         </w:rPr>
-        <w:t xml:space="preserve">En </w:t>
-      </w:r>
-      <w:r>
-        <w:rPr>
-          <w:sz w:val="28"/>
-          <w:szCs w:val="28"/>
-          <w:lang w:val="es-ES"/>
-        </w:rPr>
-        <w:t>este trabajo</w:t>
-      </w:r>
-      <w:r>
-        <w:rPr>
-          <w:sz w:val="28"/>
-          <w:szCs w:val="28"/>
-          <w:lang w:val="es-ES"/>
-        </w:rPr>
-        <w:t>, correspondiente a la segunda etapa de la experiencia de aprendizaje, se desarrolla la implementación de microservicios siguiendo una arquitectura basada en API Full REST. A partir del caso trabajado en la etapa anterior, el equipo ha continuado con el diseño e implementación del sistema, enfocándose en tres servicios específicos, iniciando por el s</w:t>
-      </w:r>
-      <w:r>
-        <w:rPr>
-          <w:sz w:val="28"/>
-          <w:szCs w:val="28"/>
-          <w:lang w:val="es-ES"/>
-        </w:rPr>
-        <w:t>ervicio de gestión de usuarios.</w:t>
-      </w:r>
-    </w:p>
-    <w:p>
-      <w:pPr>
-        <w:rPr>
-          <w:sz w:val="28"/>
-          <w:szCs w:val="28"/>
-          <w:lang w:val="es-ES"/>
-        </w:rPr>
-      </w:pPr>
-      <w:r>
-        <w:rPr>
-          <w:sz w:val="28"/>
-          <w:szCs w:val="28"/>
-          <w:lang w:val="es-ES"/>
-        </w:rPr>
-        <w:t>Este trabajo tiene como propósito evidenciar la aplicación de conocimientos técnicos adquiridos sobre el framework Spring, el gestor de dependencias Maven, el control de versiones mediante Git, y la validación de servicios con herramientas como Postman. A través de esta evaluación, se busca no solo demostrar competencias técnicas en la construcción de microservicios, sino también la correcta aplicación de buenas prácticas de diseño y desarrollo de software m</w:t>
-      </w:r>
-      <w:r>
-        <w:rPr>
-          <w:sz w:val="28"/>
-          <w:szCs w:val="28"/>
-          <w:lang w:val="es-ES"/>
-        </w:rPr>
-        <w:t>odular, escalable y mantenible.</w:t>
-      </w:r>
-    </w:p>
-    <w:p>
-      <w:pPr>
-        <w:rPr>
-          <w:sz w:val="28"/>
-          <w:szCs w:val="28"/>
-          <w:lang w:val="es-ES"/>
-        </w:rPr>
-      </w:pPr>
-      <w:r>
-        <w:rPr>
-          <w:sz w:val="28"/>
-          <w:szCs w:val="28"/>
-          <w:lang w:val="es-ES"/>
-        </w:rPr>
-        <w:t>El informe detalla aspectos clave como la estructura del proyecto, la implementación de servicios, la interacción con la base de datos</w:t>
-      </w:r>
-      <w:r>
-        <w:rPr>
-          <w:sz w:val="28"/>
-          <w:szCs w:val="28"/>
-          <w:lang w:val="es-ES"/>
-        </w:rPr>
-        <w:t xml:space="preserve"> atraves de Postman</w:t>
-      </w:r>
-      <w:r>
-        <w:rPr>
-          <w:sz w:val="28"/>
-          <w:szCs w:val="28"/>
-          <w:lang w:val="es-ES"/>
-        </w:rPr>
-        <w:t>, y la validación de las funcionalidades desarrolladas. Además, se incluye evidencia gráfica y técnica del trabajo realizado en equipo, lo que permitirá evaluar tanto el dominio de herramientas específicas como la capacidad de colaboración en un entorno de desarrollo ágil.</w:t>
-      </w:r>
+        <w:t>En este trabajo, que corresponde a nuestra segunda evaluación, desarrollamos una implementación de microservicios utilizando la arquitectura API REST a partir de lo que hemos visto en clase. Particularmente, avanzamos en el diseño e implementación de tres servicios: los de Usuario, Curso y Proveedor.</w:t>
+      </w:r>
+    </w:p>
+    <w:p>
+      <w:pPr>
+        <w:rPr>
+          <w:sz w:val="28"/>
+          <w:szCs w:val="28"/>
+          <w:lang w:val="es-ES"/>
+        </w:rPr>
+      </w:pPr>
+      <w:r>
+        <w:rPr>
+          <w:sz w:val="28"/>
+          <w:szCs w:val="28"/>
+          <w:lang w:val="es-ES"/>
+        </w:rPr>
+        <w:t xml:space="preserve">Desarrollamos este proyecto utilizando herramientas como </w:t>
+      </w:r>
+      <w:proofErr w:type="spellStart"/>
+      <w:r>
+        <w:rPr>
+          <w:i/>
+          <w:iCs/>
+          <w:sz w:val="28"/>
+          <w:szCs w:val="28"/>
+          <w:lang w:val="es-ES"/>
+        </w:rPr>
+        <w:t>SpringBoot</w:t>
+      </w:r>
+      <w:proofErr w:type="spellEnd"/>
+      <w:r>
+        <w:rPr>
+          <w:sz w:val="28"/>
+          <w:szCs w:val="28"/>
+          <w:lang w:val="es-ES"/>
+        </w:rPr>
+        <w:t xml:space="preserve"> para la inicialización y configuración, </w:t>
+      </w:r>
+      <w:r>
+        <w:rPr>
+          <w:i/>
+          <w:iCs/>
+          <w:sz w:val="28"/>
+          <w:szCs w:val="28"/>
+          <w:lang w:val="es-ES"/>
+        </w:rPr>
+        <w:t>Maven</w:t>
+      </w:r>
+      <w:r>
+        <w:rPr>
+          <w:sz w:val="28"/>
+          <w:szCs w:val="28"/>
+          <w:lang w:val="es-ES"/>
+        </w:rPr>
+        <w:t xml:space="preserve"> para las dependencia, </w:t>
+      </w:r>
+      <w:r>
+        <w:rPr>
+          <w:i/>
+          <w:iCs/>
+          <w:sz w:val="28"/>
+          <w:szCs w:val="28"/>
+          <w:lang w:val="es-ES"/>
+        </w:rPr>
+        <w:t>Git y GitHub</w:t>
+      </w:r>
+      <w:r>
+        <w:rPr>
+          <w:sz w:val="28"/>
+          <w:szCs w:val="28"/>
+          <w:lang w:val="es-ES"/>
+        </w:rPr>
+        <w:t xml:space="preserve"> para el control de versiones y </w:t>
+      </w:r>
+      <w:proofErr w:type="spellStart"/>
+      <w:r>
+        <w:rPr>
+          <w:i/>
+          <w:iCs/>
+          <w:sz w:val="28"/>
+          <w:szCs w:val="28"/>
+          <w:lang w:val="es-ES"/>
+        </w:rPr>
+        <w:t>Postman</w:t>
+      </w:r>
+      <w:proofErr w:type="spellEnd"/>
+      <w:r>
+        <w:rPr>
+          <w:i/>
+          <w:iCs/>
+          <w:sz w:val="28"/>
+          <w:szCs w:val="28"/>
+          <w:lang w:val="es-ES"/>
+        </w:rPr>
+        <w:t xml:space="preserve"> </w:t>
+      </w:r>
+      <w:r>
+        <w:rPr>
+          <w:sz w:val="28"/>
+          <w:szCs w:val="28"/>
+          <w:lang w:val="es-ES"/>
+        </w:rPr>
+        <w:t>para validar las funciones implementadas. Construimos un sistema modular, pensando en su escalabilidad y mantenibilidad e intentando aplicar buenas prácticas durante el proceso.</w:t>
+      </w:r>
+    </w:p>
+    <w:p>
+      <w:pPr>
+        <w:rPr>
+          <w:sz w:val="28"/>
+          <w:szCs w:val="28"/>
+          <w:lang w:val="es-ES"/>
+        </w:rPr>
+      </w:pPr>
+      <w:r>
+        <w:rPr>
+          <w:sz w:val="28"/>
+          <w:szCs w:val="28"/>
+          <w:lang w:val="es-ES"/>
+        </w:rPr>
+        <w:t xml:space="preserve">Este informe presenta la estructura del proyecto, así como su desarrollo y la validación de funcionalidad y persistencia mediante </w:t>
+      </w:r>
+      <w:proofErr w:type="spellStart"/>
+      <w:r>
+        <w:rPr>
+          <w:i/>
+          <w:iCs/>
+          <w:sz w:val="28"/>
+          <w:szCs w:val="28"/>
+          <w:lang w:val="es-ES"/>
+        </w:rPr>
+        <w:t>Postman</w:t>
+      </w:r>
+      <w:proofErr w:type="spellEnd"/>
+      <w:r>
+        <w:rPr>
+          <w:sz w:val="28"/>
+          <w:szCs w:val="28"/>
+          <w:lang w:val="es-ES"/>
+        </w:rPr>
+        <w:t>.</w:t>
+      </w:r>
+    </w:p>
+    <w:p>
+      <w:pPr>
+        <w:rPr>
+          <w:sz w:val="28"/>
+          <w:szCs w:val="28"/>
+          <w:lang w:val="es-ES"/>
+        </w:rPr>
+      </w:pPr>
+    </w:p>
+    <w:p>
+      <w:pPr>
+        <w:rPr>
+          <w:sz w:val="28"/>
+          <w:szCs w:val="28"/>
+          <w:lang w:val="es-ES"/>
+        </w:rPr>
+      </w:pPr>
+    </w:p>
+    <w:p>
+      <w:pPr>
+        <w:rPr>
+          <w:sz w:val="28"/>
+          <w:szCs w:val="28"/>
+          <w:lang w:val="es-ES"/>
+        </w:rPr>
+      </w:pPr>
     </w:p>
     <w:p>
       <w:pPr>
@@ -925,6 +1074,7 @@
           <w:u w:val="single"/>
           <w:lang w:val="es-ES"/>
         </w:rPr>
+        <w:lastRenderedPageBreak/>
         <w:t xml:space="preserve">2. </w:t>
       </w:r>
       <w:r>
@@ -1156,6 +1306,7 @@
           <w:u w:val="single"/>
           <w:lang w:val="es-ES"/>
         </w:rPr>
+        <w:lastRenderedPageBreak/>
         <w:t>3.</w:t>
       </w:r>
       <w:r>
@@ -1206,13 +1357,59 @@
           <w:lang w:val="es-ES"/>
         </w:rPr>
       </w:pPr>
-      <w:r>
-        <w:rPr>
-          <w:sz w:val="28"/>
-          <w:szCs w:val="28"/>
-          <w:lang w:val="es-ES"/>
-        </w:rPr>
-        <w:t xml:space="preserve">Despues de establecidas las dependencias a traves de Spring Initializr, se modifica pom.xml para utilizar la librería apropiada para MySQL Server. </w:t>
+      <w:proofErr w:type="spellStart"/>
+      <w:r>
+        <w:rPr>
+          <w:sz w:val="28"/>
+          <w:szCs w:val="28"/>
+          <w:lang w:val="es-ES"/>
+        </w:rPr>
+        <w:t>Despues</w:t>
+      </w:r>
+      <w:proofErr w:type="spellEnd"/>
+      <w:r>
+        <w:rPr>
+          <w:sz w:val="28"/>
+          <w:szCs w:val="28"/>
+          <w:lang w:val="es-ES"/>
+        </w:rPr>
+        <w:t xml:space="preserve"> de establecidas las dependencias a </w:t>
+      </w:r>
+      <w:proofErr w:type="spellStart"/>
+      <w:r>
+        <w:rPr>
+          <w:sz w:val="28"/>
+          <w:szCs w:val="28"/>
+          <w:lang w:val="es-ES"/>
+        </w:rPr>
+        <w:t>traves</w:t>
+      </w:r>
+      <w:proofErr w:type="spellEnd"/>
+      <w:r>
+        <w:rPr>
+          <w:sz w:val="28"/>
+          <w:szCs w:val="28"/>
+          <w:lang w:val="es-ES"/>
+        </w:rPr>
+        <w:t xml:space="preserve"> de Spring </w:t>
+      </w:r>
+      <w:proofErr w:type="spellStart"/>
+      <w:r>
+        <w:rPr>
+          <w:sz w:val="28"/>
+          <w:szCs w:val="28"/>
+          <w:lang w:val="es-ES"/>
+        </w:rPr>
+        <w:t>Initializr</w:t>
+      </w:r>
+      <w:proofErr w:type="spellEnd"/>
+      <w:r>
+        <w:rPr>
+          <w:sz w:val="28"/>
+          <w:szCs w:val="28"/>
+          <w:lang w:val="es-ES"/>
+        </w:rPr>
+        <w:t xml:space="preserve">, se modifica pom.xml para utilizar la librería apropiada para MySQL Server. </w:t>
       </w:r>
     </w:p>
     <w:p>
@@ -1269,7 +1466,7 @@
             <o:lock v:ext="edit" aspectratio="t"/>
           </v:shapetype>
           <v:shape id="_x0000_i1025" type="#_x0000_t75" style="width:285pt;height:75pt">
-            <v:imagedata r:id="rId8" o:title="WhatsApp Image 2025-05-22 at 15.38"/>
+            <v:imagedata r:id="rId8" o:title="WhatsApp Image 2025-05-22 at 15"/>
           </v:shape>
         </w:pict>
       </w:r>
@@ -1319,7 +1516,7 @@
         </w:rPr>
         <w:pict w14:anchorId="05A89F7D">
           <v:shape id="_x0000_i1026" type="#_x0000_t75" style="width:294pt;height:69.6pt">
-            <v:imagedata r:id="rId9" o:title="WhatsApp Image 2025-05-22 at 15.38"/>
+            <v:imagedata r:id="rId9" o:title="WhatsApp Image 2025-05-22 at 15"/>
           </v:shape>
         </w:pict>
       </w:r>
@@ -1358,15 +1555,79 @@
           <w:szCs w:val="28"/>
           <w:lang w:val="es-ES"/>
         </w:rPr>
-        <w:t>Se implementaron 3 clases para este proyecto, las cuales estan dentro de su package llamado Entities</w:t>
-      </w:r>
-      <w:r>
-        <w:rPr>
-          <w:sz w:val="28"/>
-          <w:szCs w:val="28"/>
-          <w:lang w:val="es-ES"/>
-        </w:rPr>
-        <w:t>, el que alberga todo el codigo de las clases, junto con los atributos</w:t>
+        <w:t xml:space="preserve">Se implementaron 3 clases para este proyecto, las cuales </w:t>
+      </w:r>
+      <w:proofErr w:type="spellStart"/>
+      <w:r>
+        <w:rPr>
+          <w:sz w:val="28"/>
+          <w:szCs w:val="28"/>
+          <w:lang w:val="es-ES"/>
+        </w:rPr>
+        <w:t>estan</w:t>
+      </w:r>
+      <w:proofErr w:type="spellEnd"/>
+      <w:r>
+        <w:rPr>
+          <w:sz w:val="28"/>
+          <w:szCs w:val="28"/>
+          <w:lang w:val="es-ES"/>
+        </w:rPr>
+        <w:t xml:space="preserve"> dentro de su </w:t>
+      </w:r>
+      <w:proofErr w:type="spellStart"/>
+      <w:r>
+        <w:rPr>
+          <w:sz w:val="28"/>
+          <w:szCs w:val="28"/>
+          <w:lang w:val="es-ES"/>
+        </w:rPr>
+        <w:t>package</w:t>
+      </w:r>
+      <w:proofErr w:type="spellEnd"/>
+      <w:r>
+        <w:rPr>
+          <w:sz w:val="28"/>
+          <w:szCs w:val="28"/>
+          <w:lang w:val="es-ES"/>
+        </w:rPr>
+        <w:t xml:space="preserve"> llamado </w:t>
+      </w:r>
+      <w:proofErr w:type="spellStart"/>
+      <w:r>
+        <w:rPr>
+          <w:sz w:val="28"/>
+          <w:szCs w:val="28"/>
+          <w:lang w:val="es-ES"/>
+        </w:rPr>
+        <w:t>Entities</w:t>
+      </w:r>
+      <w:proofErr w:type="spellEnd"/>
+      <w:r>
+        <w:rPr>
+          <w:sz w:val="28"/>
+          <w:szCs w:val="28"/>
+          <w:lang w:val="es-ES"/>
+        </w:rPr>
+        <w:t xml:space="preserve">, el que alberga todo el </w:t>
+      </w:r>
+      <w:proofErr w:type="spellStart"/>
+      <w:r>
+        <w:rPr>
+          <w:sz w:val="28"/>
+          <w:szCs w:val="28"/>
+          <w:lang w:val="es-ES"/>
+        </w:rPr>
+        <w:t>codigo</w:t>
+      </w:r>
+      <w:proofErr w:type="spellEnd"/>
+      <w:r>
+        <w:rPr>
+          <w:sz w:val="28"/>
+          <w:szCs w:val="28"/>
+          <w:lang w:val="es-ES"/>
+        </w:rPr>
+        <w:t xml:space="preserve"> de las clases, junto con los atributos</w:t>
       </w:r>
       <w:r>
         <w:rPr>
@@ -1391,7 +1652,25 @@
           <w:szCs w:val="28"/>
           <w:lang w:val="es-ES"/>
         </w:rPr>
-        <w:t xml:space="preserve"> (que almacenará informacion tanto de los alumnos como la de los instructores), </w:t>
+        <w:t xml:space="preserve"> (que almacenará </w:t>
+      </w:r>
+      <w:proofErr w:type="spellStart"/>
+      <w:r>
+        <w:rPr>
+          <w:sz w:val="28"/>
+          <w:szCs w:val="28"/>
+          <w:lang w:val="es-ES"/>
+        </w:rPr>
+        <w:t>informacion</w:t>
+      </w:r>
+      <w:proofErr w:type="spellEnd"/>
+      <w:r>
+        <w:rPr>
+          <w:sz w:val="28"/>
+          <w:szCs w:val="28"/>
+          <w:lang w:val="es-ES"/>
+        </w:rPr>
+        <w:t xml:space="preserve"> tanto de los alumnos como la de los instructores), </w:t>
       </w:r>
       <w:r>
         <w:rPr>
@@ -1408,7 +1687,25 @@
           <w:szCs w:val="28"/>
           <w:lang w:val="es-ES"/>
         </w:rPr>
-        <w:t xml:space="preserve"> (que almacena la asignatura a la que corresponde cada curso, descripcion y el instructor que la imparte) y </w:t>
+        <w:t xml:space="preserve"> (que almacena la asignatura a la que corresponde cada curso, </w:t>
+      </w:r>
+      <w:proofErr w:type="spellStart"/>
+      <w:r>
+        <w:rPr>
+          <w:sz w:val="28"/>
+          <w:szCs w:val="28"/>
+          <w:lang w:val="es-ES"/>
+        </w:rPr>
+        <w:t>descripcion</w:t>
+      </w:r>
+      <w:proofErr w:type="spellEnd"/>
+      <w:r>
+        <w:rPr>
+          <w:sz w:val="28"/>
+          <w:szCs w:val="28"/>
+          <w:lang w:val="es-ES"/>
+        </w:rPr>
+        <w:t xml:space="preserve"> y el instructor que la imparte) y </w:t>
       </w:r>
       <w:r>
         <w:rPr>
@@ -1450,7 +1747,25 @@
           <w:szCs w:val="28"/>
           <w:lang w:val="es-ES"/>
         </w:rPr>
-        <w:t xml:space="preserve"> como el rut, la razón social, el giro y el email para contacto.</w:t>
+        <w:t xml:space="preserve"> como el </w:t>
+      </w:r>
+      <w:proofErr w:type="spellStart"/>
+      <w:r>
+        <w:rPr>
+          <w:sz w:val="28"/>
+          <w:szCs w:val="28"/>
+          <w:lang w:val="es-ES"/>
+        </w:rPr>
+        <w:t>rut</w:t>
+      </w:r>
+      <w:proofErr w:type="spellEnd"/>
+      <w:r>
+        <w:rPr>
+          <w:sz w:val="28"/>
+          <w:szCs w:val="28"/>
+          <w:lang w:val="es-ES"/>
+        </w:rPr>
+        <w:t>, la razón social, el giro y el email para contacto.</w:t>
       </w:r>
     </w:p>
     <w:p>
@@ -1530,6 +1845,7 @@
           <w:lang w:val="es-ES"/>
         </w:rPr>
       </w:pPr>
+      <w:proofErr w:type="spellStart"/>
       <w:r>
         <w:rPr>
           <w:sz w:val="28"/>
@@ -1539,6 +1855,7 @@
         <w:lastRenderedPageBreak/>
         <w:t>Ademas</w:t>
       </w:r>
+      <w:proofErr w:type="spellEnd"/>
       <w:r>
         <w:rPr>
           <w:sz w:val="28"/>
@@ -1553,8 +1870,27 @@
           <w:szCs w:val="28"/>
           <w:lang w:val="es-ES"/>
         </w:rPr>
-        <w:t xml:space="preserve"> se crearon 3 packages, </w:t>
-      </w:r>
+        <w:t xml:space="preserve"> se crearon 3 </w:t>
+      </w:r>
+      <w:proofErr w:type="spellStart"/>
+      <w:r>
+        <w:rPr>
+          <w:sz w:val="28"/>
+          <w:szCs w:val="28"/>
+          <w:lang w:val="es-ES"/>
+        </w:rPr>
+        <w:t>packages</w:t>
+      </w:r>
+      <w:proofErr w:type="spellEnd"/>
+      <w:r>
+        <w:rPr>
+          <w:sz w:val="28"/>
+          <w:szCs w:val="28"/>
+          <w:lang w:val="es-ES"/>
+        </w:rPr>
+        <w:t xml:space="preserve">, </w:t>
+      </w:r>
+      <w:proofErr w:type="spellStart"/>
       <w:r>
         <w:rPr>
           <w:b/>
@@ -1564,6 +1900,7 @@
         </w:rPr>
         <w:t>Controllers</w:t>
       </w:r>
+      <w:proofErr w:type="spellEnd"/>
       <w:r>
         <w:rPr>
           <w:sz w:val="28"/>
@@ -1588,6 +1925,7 @@
         </w:rPr>
         <w:t xml:space="preserve">tudes del usuario o del cliente, </w:t>
       </w:r>
+      <w:proofErr w:type="spellStart"/>
       <w:r>
         <w:rPr>
           <w:b/>
@@ -1597,14 +1935,34 @@
         </w:rPr>
         <w:t>Services</w:t>
       </w:r>
-      <w:r>
-        <w:rPr>
-          <w:sz w:val="28"/>
-          <w:szCs w:val="28"/>
-          <w:lang w:val="es-ES"/>
-        </w:rPr>
-        <w:t xml:space="preserve">, que contiene la logica de la aplicación y </w:t>
-      </w:r>
+      <w:proofErr w:type="spellEnd"/>
+      <w:r>
+        <w:rPr>
+          <w:sz w:val="28"/>
+          <w:szCs w:val="28"/>
+          <w:lang w:val="es-ES"/>
+        </w:rPr>
+        <w:t xml:space="preserve">, que contiene la </w:t>
+      </w:r>
+      <w:proofErr w:type="spellStart"/>
+      <w:r>
+        <w:rPr>
+          <w:sz w:val="28"/>
+          <w:szCs w:val="28"/>
+          <w:lang w:val="es-ES"/>
+        </w:rPr>
+        <w:t>logica</w:t>
+      </w:r>
+      <w:proofErr w:type="spellEnd"/>
+      <w:r>
+        <w:rPr>
+          <w:sz w:val="28"/>
+          <w:szCs w:val="28"/>
+          <w:lang w:val="es-ES"/>
+        </w:rPr>
+        <w:t xml:space="preserve"> de la aplicación y </w:t>
+      </w:r>
+      <w:proofErr w:type="spellStart"/>
       <w:r>
         <w:rPr>
           <w:b/>
@@ -1614,6 +1972,7 @@
         </w:rPr>
         <w:t>Repository</w:t>
       </w:r>
+      <w:proofErr w:type="spellEnd"/>
       <w:r>
         <w:rPr>
           <w:sz w:val="28"/>
@@ -1818,7 +2177,25 @@
           <w:szCs w:val="28"/>
           <w:lang w:val="es-ES"/>
         </w:rPr>
-        <w:t>El motor de base de datos utilizado en el codigo es MySQL.</w:t>
+        <w:t xml:space="preserve">El motor de base de datos utilizado en el </w:t>
+      </w:r>
+      <w:proofErr w:type="spellStart"/>
+      <w:r>
+        <w:rPr>
+          <w:sz w:val="28"/>
+          <w:szCs w:val="28"/>
+          <w:lang w:val="es-ES"/>
+        </w:rPr>
+        <w:t>codigo</w:t>
+      </w:r>
+      <w:proofErr w:type="spellEnd"/>
+      <w:r>
+        <w:rPr>
+          <w:sz w:val="28"/>
+          <w:szCs w:val="28"/>
+          <w:lang w:val="es-ES"/>
+        </w:rPr>
+        <w:t xml:space="preserve"> es MySQL.</w:t>
       </w:r>
     </w:p>
     <w:p>
@@ -1854,7 +2231,25 @@
           <w:szCs w:val="28"/>
           <w:lang w:val="es-ES"/>
         </w:rPr>
-        <w:t xml:space="preserve">A continuacion se mostrará la estructura de la base de datos, junto con sus tablas y atributos. </w:t>
+        <w:t xml:space="preserve">A </w:t>
+      </w:r>
+      <w:proofErr w:type="spellStart"/>
+      <w:r>
+        <w:rPr>
+          <w:sz w:val="28"/>
+          <w:szCs w:val="28"/>
+          <w:lang w:val="es-ES"/>
+        </w:rPr>
+        <w:t>continuacion</w:t>
+      </w:r>
+      <w:proofErr w:type="spellEnd"/>
+      <w:r>
+        <w:rPr>
+          <w:sz w:val="28"/>
+          <w:szCs w:val="28"/>
+          <w:lang w:val="es-ES"/>
+        </w:rPr>
+        <w:t xml:space="preserve"> se mostrará la estructura de la base de datos, junto con sus tablas y atributos. </w:t>
       </w:r>
     </w:p>
     <w:p>
@@ -2058,10 +2453,112 @@
       <w:r>
         <w:rPr>
           <w:b/>
-          <w:sz w:val="28"/>
-          <w:szCs w:val="28"/>
-          <w:lang w:val="es-ES"/>
-        </w:rPr>
+          <w:noProof/>
+          <w:sz w:val="28"/>
+          <w:szCs w:val="28"/>
+          <w:lang w:val="es-ES"/>
+        </w:rPr>
+        <w:drawing>
+          <wp:inline distT="0" distB="0" distL="0" distR="0" wp14:anchorId="7F2DC18E" wp14:editId="58B1C363">
+            <wp:extent cx="5608320" cy="2545080"/>
+            <wp:effectExtent l="0" t="0" r="0" b="7620"/>
+            <wp:docPr id="1564079899" name="Imagen 1"/>
+            <wp:cNvGraphicFramePr>
+              <a:graphicFrameLocks xmlns:a="http://schemas.openxmlformats.org/drawingml/2006/main" noChangeAspect="1"/>
+            </wp:cNvGraphicFramePr>
+            <a:graphic xmlns:a="http://schemas.openxmlformats.org/drawingml/2006/main">
+              <a:graphicData uri="http://schemas.openxmlformats.org/drawingml/2006/picture">
+                <pic:pic xmlns:pic="http://schemas.openxmlformats.org/drawingml/2006/picture">
+                  <pic:nvPicPr>
+                    <pic:cNvPr id="0" name="Picture 36"/>
+                    <pic:cNvPicPr>
+                      <a:picLocks noChangeAspect="1" noChangeArrowheads="1"/>
+                    </pic:cNvPicPr>
+                  </pic:nvPicPr>
+                  <pic:blipFill>
+                    <a:blip r:embed="rId16">
+                      <a:extLst>
+                        <a:ext uri="{28A0092B-C50C-407E-A947-70E740481C1C}">
+                          <a14:useLocalDpi xmlns:a14="http://schemas.microsoft.com/office/drawing/2010/main" val="0"/>
+                        </a:ext>
+                      </a:extLst>
+                    </a:blip>
+                    <a:srcRect/>
+                    <a:stretch>
+                      <a:fillRect/>
+                    </a:stretch>
+                  </pic:blipFill>
+                  <pic:spPr bwMode="auto">
+                    <a:xfrm>
+                      <a:off x="0" y="0"/>
+                      <a:ext cx="5608320" cy="2545080"/>
+                    </a:xfrm>
+                    <a:prstGeom prst="rect">
+                      <a:avLst/>
+                    </a:prstGeom>
+                    <a:noFill/>
+                    <a:ln>
+                      <a:noFill/>
+                    </a:ln>
+                  </pic:spPr>
+                </pic:pic>
+              </a:graphicData>
+            </a:graphic>
+          </wp:inline>
+        </w:drawing>
+      </w:r>
+    </w:p>
+    <w:p>
+      <w:pPr>
+        <w:jc w:val="center"/>
+        <w:rPr>
+          <w:b/>
+          <w:sz w:val="28"/>
+          <w:szCs w:val="28"/>
+          <w:lang w:val="es-ES"/>
+        </w:rPr>
+      </w:pPr>
+    </w:p>
+    <w:p>
+      <w:pPr>
+        <w:jc w:val="center"/>
+        <w:rPr>
+          <w:b/>
+          <w:sz w:val="28"/>
+          <w:szCs w:val="28"/>
+          <w:lang w:val="es-ES"/>
+        </w:rPr>
+      </w:pPr>
+    </w:p>
+    <w:p>
+      <w:pPr>
+        <w:jc w:val="center"/>
+        <w:rPr>
+          <w:b/>
+          <w:sz w:val="28"/>
+          <w:szCs w:val="28"/>
+          <w:lang w:val="es-ES"/>
+        </w:rPr>
+      </w:pPr>
+    </w:p>
+    <w:p>
+      <w:pPr>
+        <w:jc w:val="center"/>
+        <w:rPr>
+          <w:b/>
+          <w:sz w:val="28"/>
+          <w:szCs w:val="28"/>
+          <w:lang w:val="es-ES"/>
+        </w:rPr>
+      </w:pPr>
+      <w:r>
+        <w:rPr>
+          <w:b/>
+          <w:sz w:val="28"/>
+          <w:szCs w:val="28"/>
+          <w:lang w:val="es-ES"/>
+        </w:rPr>
+        <w:lastRenderedPageBreak/>
         <w:t>POST</w:t>
       </w:r>
     </w:p>
@@ -2084,7 +2581,7 @@
         </w:rPr>
         <w:pict w14:anchorId="65623400">
           <v:shape id="_x0000_i1031" type="#_x0000_t75" style="width:441.6pt;height:242.4pt">
-            <v:imagedata r:id="rId16" o:title="POST USUARIO"/>
+            <v:imagedata r:id="rId17" o:title="POST USUARIO"/>
           </v:shape>
         </w:pict>
       </w:r>
@@ -2106,7 +2603,6 @@
           <w:szCs w:val="28"/>
           <w:lang w:val="es-ES"/>
         </w:rPr>
-        <w:lastRenderedPageBreak/>
         <w:t>PUT</w:t>
       </w:r>
     </w:p>
@@ -2129,7 +2625,7 @@
         </w:rPr>
         <w:pict w14:anchorId="59672A83">
           <v:shape id="_x0000_i1032" type="#_x0000_t75" style="width:441.6pt;height:258pt">
-            <v:imagedata r:id="rId17" o:title="PUT USUARIO"/>
+            <v:imagedata r:id="rId18" o:title="PUT USUARIO"/>
           </v:shape>
         </w:pict>
       </w:r>
@@ -2144,102 +2640,68 @@
           <w:lang w:val="es-ES"/>
         </w:rPr>
       </w:pPr>
-      <w:r>
-        <w:rPr>
-          <w:b/>
-          <w:sz w:val="28"/>
-          <w:szCs w:val="28"/>
-          <w:lang w:val="es-ES"/>
-        </w:rPr>
-        <w:t>SE MUESTRA LA MODIFICACIÓN:</w:t>
-      </w:r>
-    </w:p>
-    <w:p>
-      <w:pPr>
-        <w:jc w:val="center"/>
-        <w:rPr>
-          <w:b/>
-          <w:sz w:val="28"/>
-          <w:szCs w:val="28"/>
-          <w:lang w:val="es-ES"/>
-        </w:rPr>
-      </w:pPr>
-      <w:r>
-        <w:rPr>
-          <w:b/>
-          <w:sz w:val="28"/>
-          <w:szCs w:val="28"/>
-          <w:lang w:val="es-ES"/>
-        </w:rPr>
-        <w:pict w14:anchorId="7F57E6D1">
-          <v:shape id="_x0000_i1033" type="#_x0000_t75" style="width:441.6pt;height:200.4pt">
-            <v:imagedata r:id="rId18" o:title="GET REVISADO USUARIO"/>
-          </v:shape>
-        </w:pict>
-      </w:r>
-    </w:p>
-    <w:p>
-      <w:pPr>
-        <w:jc w:val="center"/>
-        <w:rPr>
-          <w:b/>
-          <w:sz w:val="28"/>
-          <w:szCs w:val="28"/>
-          <w:lang w:val="es-ES"/>
-        </w:rPr>
-      </w:pPr>
-    </w:p>
-    <w:p>
-      <w:pPr>
-        <w:jc w:val="center"/>
-        <w:rPr>
-          <w:b/>
-          <w:sz w:val="28"/>
-          <w:szCs w:val="28"/>
-          <w:lang w:val="es-ES"/>
-        </w:rPr>
-      </w:pPr>
-    </w:p>
-    <w:p>
-      <w:pPr>
-        <w:jc w:val="center"/>
-        <w:rPr>
-          <w:b/>
-          <w:sz w:val="28"/>
-          <w:szCs w:val="28"/>
-          <w:lang w:val="es-ES"/>
-        </w:rPr>
-      </w:pPr>
-    </w:p>
-    <w:p>
-      <w:pPr>
-        <w:jc w:val="center"/>
-        <w:rPr>
-          <w:b/>
-          <w:sz w:val="28"/>
-          <w:szCs w:val="28"/>
-          <w:lang w:val="es-ES"/>
-        </w:rPr>
-      </w:pPr>
-    </w:p>
-    <w:p>
-      <w:pPr>
-        <w:jc w:val="center"/>
-        <w:rPr>
-          <w:b/>
-          <w:sz w:val="28"/>
-          <w:szCs w:val="28"/>
-          <w:lang w:val="es-ES"/>
-        </w:rPr>
-      </w:pPr>
-      <w:r>
-        <w:rPr>
-          <w:b/>
-          <w:sz w:val="28"/>
-          <w:szCs w:val="28"/>
-          <w:lang w:val="es-ES"/>
-        </w:rPr>
-        <w:lastRenderedPageBreak/>
+    </w:p>
+    <w:p>
+      <w:pPr>
+        <w:jc w:val="center"/>
+        <w:rPr>
+          <w:b/>
+          <w:sz w:val="28"/>
+          <w:szCs w:val="28"/>
+          <w:lang w:val="es-ES"/>
+        </w:rPr>
+      </w:pPr>
+    </w:p>
+    <w:p>
+      <w:pPr>
+        <w:jc w:val="center"/>
+        <w:rPr>
+          <w:b/>
+          <w:sz w:val="28"/>
+          <w:szCs w:val="28"/>
+          <w:lang w:val="es-ES"/>
+        </w:rPr>
+      </w:pPr>
+    </w:p>
+    <w:p>
+      <w:pPr>
+        <w:jc w:val="center"/>
+        <w:rPr>
+          <w:b/>
+          <w:sz w:val="28"/>
+          <w:szCs w:val="28"/>
+          <w:lang w:val="es-ES"/>
+        </w:rPr>
+      </w:pPr>
+    </w:p>
+    <w:p>
+      <w:pPr>
+        <w:jc w:val="center"/>
+        <w:rPr>
+          <w:b/>
+          <w:sz w:val="28"/>
+          <w:szCs w:val="28"/>
+          <w:lang w:val="es-ES"/>
+        </w:rPr>
+      </w:pPr>
+    </w:p>
+    <w:p>
+      <w:pPr>
+        <w:jc w:val="center"/>
+        <w:rPr>
+          <w:b/>
+          <w:sz w:val="28"/>
+          <w:szCs w:val="28"/>
+          <w:lang w:val="es-ES"/>
+        </w:rPr>
+      </w:pPr>
+      <w:r>
+        <w:rPr>
+          <w:b/>
+          <w:sz w:val="28"/>
+          <w:szCs w:val="28"/>
+          <w:lang w:val="es-ES"/>
+        </w:rPr>
         <w:t>DELETE</w:t>
       </w:r>
     </w:p>
@@ -2278,7 +2740,10 @@
           <w:lang w:val="en-US"/>
         </w:rPr>
       </w:pPr>
-      <w:r>
+    </w:p>
+    <w:p>
+      <w:pPr>
+        <w:jc w:val="center"/>
         <w:rPr>
           <w:b/>
           <w:sz w:val="28"/>
@@ -2286,6 +2751,160 @@
           <w:u w:val="single"/>
           <w:lang w:val="en-US"/>
         </w:rPr>
+      </w:pPr>
+    </w:p>
+    <w:p>
+      <w:pPr>
+        <w:jc w:val="center"/>
+        <w:rPr>
+          <w:b/>
+          <w:sz w:val="28"/>
+          <w:szCs w:val="28"/>
+          <w:u w:val="single"/>
+          <w:lang w:val="en-US"/>
+        </w:rPr>
+      </w:pPr>
+    </w:p>
+    <w:p>
+      <w:pPr>
+        <w:jc w:val="center"/>
+        <w:rPr>
+          <w:b/>
+          <w:sz w:val="28"/>
+          <w:szCs w:val="28"/>
+          <w:u w:val="single"/>
+          <w:lang w:val="en-US"/>
+        </w:rPr>
+      </w:pPr>
+    </w:p>
+    <w:p>
+      <w:pPr>
+        <w:jc w:val="center"/>
+        <w:rPr>
+          <w:b/>
+          <w:sz w:val="28"/>
+          <w:szCs w:val="28"/>
+          <w:u w:val="single"/>
+          <w:lang w:val="en-US"/>
+        </w:rPr>
+      </w:pPr>
+    </w:p>
+    <w:p>
+      <w:pPr>
+        <w:jc w:val="center"/>
+        <w:rPr>
+          <w:b/>
+          <w:sz w:val="28"/>
+          <w:szCs w:val="28"/>
+          <w:u w:val="single"/>
+          <w:lang w:val="en-US"/>
+        </w:rPr>
+      </w:pPr>
+    </w:p>
+    <w:p>
+      <w:pPr>
+        <w:jc w:val="center"/>
+        <w:rPr>
+          <w:b/>
+          <w:sz w:val="28"/>
+          <w:szCs w:val="28"/>
+          <w:u w:val="single"/>
+          <w:lang w:val="en-US"/>
+        </w:rPr>
+      </w:pPr>
+    </w:p>
+    <w:p>
+      <w:pPr>
+        <w:jc w:val="center"/>
+        <w:rPr>
+          <w:b/>
+          <w:sz w:val="28"/>
+          <w:szCs w:val="28"/>
+          <w:u w:val="single"/>
+          <w:lang w:val="en-US"/>
+        </w:rPr>
+      </w:pPr>
+    </w:p>
+    <w:p>
+      <w:pPr>
+        <w:jc w:val="center"/>
+        <w:rPr>
+          <w:b/>
+          <w:sz w:val="28"/>
+          <w:szCs w:val="28"/>
+          <w:u w:val="single"/>
+          <w:lang w:val="en-US"/>
+        </w:rPr>
+      </w:pPr>
+    </w:p>
+    <w:p>
+      <w:pPr>
+        <w:jc w:val="center"/>
+        <w:rPr>
+          <w:b/>
+          <w:sz w:val="28"/>
+          <w:szCs w:val="28"/>
+          <w:u w:val="single"/>
+          <w:lang w:val="en-US"/>
+        </w:rPr>
+      </w:pPr>
+    </w:p>
+    <w:p>
+      <w:pPr>
+        <w:jc w:val="center"/>
+        <w:rPr>
+          <w:b/>
+          <w:sz w:val="28"/>
+          <w:szCs w:val="28"/>
+          <w:u w:val="single"/>
+          <w:lang w:val="en-US"/>
+        </w:rPr>
+      </w:pPr>
+    </w:p>
+    <w:p>
+      <w:pPr>
+        <w:jc w:val="center"/>
+        <w:rPr>
+          <w:b/>
+          <w:sz w:val="28"/>
+          <w:szCs w:val="28"/>
+          <w:u w:val="single"/>
+          <w:lang w:val="en-US"/>
+        </w:rPr>
+      </w:pPr>
+    </w:p>
+    <w:p>
+      <w:pPr>
+        <w:jc w:val="center"/>
+        <w:rPr>
+          <w:b/>
+          <w:sz w:val="28"/>
+          <w:szCs w:val="28"/>
+          <w:u w:val="single"/>
+          <w:lang w:val="en-US"/>
+        </w:rPr>
+      </w:pPr>
+    </w:p>
+    <w:p>
+      <w:pPr>
+        <w:jc w:val="center"/>
+        <w:rPr>
+          <w:b/>
+          <w:sz w:val="28"/>
+          <w:szCs w:val="28"/>
+          <w:u w:val="single"/>
+          <w:lang w:val="en-US"/>
+        </w:rPr>
+      </w:pPr>
+      <w:r>
+        <w:rPr>
+          <w:b/>
+          <w:sz w:val="28"/>
+          <w:szCs w:val="28"/>
+          <w:u w:val="single"/>
+          <w:lang w:val="en-US"/>
+        </w:rPr>
+        <w:lastRenderedPageBreak/>
         <w:t>CURSO:</w:t>
       </w:r>
     </w:p>
@@ -2350,7 +2969,6 @@
           <w:szCs w:val="28"/>
           <w:lang w:val="en-US"/>
         </w:rPr>
-        <w:lastRenderedPageBreak/>
         <w:pict w14:anchorId="38C2088F">
           <v:shape id="_x0000_i1036" type="#_x0000_t75" style="width:441.6pt;height:143.4pt">
             <v:imagedata r:id="rId21" o:title="GET ESPECIFICO CURSOS"/>
@@ -2368,13 +2986,80 @@
           <w:lang w:val="en-US"/>
         </w:rPr>
       </w:pPr>
-      <w:r>
-        <w:rPr>
-          <w:b/>
-          <w:sz w:val="28"/>
-          <w:szCs w:val="28"/>
-          <w:lang w:val="en-US"/>
-        </w:rPr>
+    </w:p>
+    <w:p>
+      <w:pPr>
+        <w:jc w:val="center"/>
+        <w:rPr>
+          <w:b/>
+          <w:sz w:val="28"/>
+          <w:szCs w:val="28"/>
+          <w:lang w:val="en-US"/>
+        </w:rPr>
+      </w:pPr>
+    </w:p>
+    <w:p>
+      <w:pPr>
+        <w:jc w:val="center"/>
+        <w:rPr>
+          <w:b/>
+          <w:sz w:val="28"/>
+          <w:szCs w:val="28"/>
+          <w:lang w:val="en-US"/>
+        </w:rPr>
+      </w:pPr>
+    </w:p>
+    <w:p>
+      <w:pPr>
+        <w:jc w:val="center"/>
+        <w:rPr>
+          <w:b/>
+          <w:sz w:val="28"/>
+          <w:szCs w:val="28"/>
+          <w:lang w:val="en-US"/>
+        </w:rPr>
+      </w:pPr>
+    </w:p>
+    <w:p>
+      <w:pPr>
+        <w:jc w:val="center"/>
+        <w:rPr>
+          <w:b/>
+          <w:sz w:val="28"/>
+          <w:szCs w:val="28"/>
+          <w:lang w:val="en-US"/>
+        </w:rPr>
+      </w:pPr>
+    </w:p>
+    <w:p>
+      <w:pPr>
+        <w:jc w:val="center"/>
+        <w:rPr>
+          <w:b/>
+          <w:sz w:val="28"/>
+          <w:szCs w:val="28"/>
+          <w:lang w:val="en-US"/>
+        </w:rPr>
+      </w:pPr>
+    </w:p>
+    <w:p>
+      <w:pPr>
+        <w:jc w:val="center"/>
+        <w:rPr>
+          <w:b/>
+          <w:sz w:val="28"/>
+          <w:szCs w:val="28"/>
+          <w:lang w:val="en-US"/>
+        </w:rPr>
+      </w:pPr>
+      <w:r>
+        <w:rPr>
+          <w:b/>
+          <w:sz w:val="28"/>
+          <w:szCs w:val="28"/>
+          <w:lang w:val="en-US"/>
+        </w:rPr>
+        <w:lastRenderedPageBreak/>
         <w:t>POST</w:t>
       </w:r>
     </w:p>
@@ -2423,91 +3108,13 @@
           <w:lang w:val="en-US"/>
         </w:rPr>
       </w:pPr>
-    </w:p>
-    <w:p>
-      <w:pPr>
-        <w:jc w:val="center"/>
-        <w:rPr>
-          <w:b/>
-          <w:sz w:val="28"/>
-          <w:szCs w:val="28"/>
-          <w:lang w:val="en-US"/>
-        </w:rPr>
-      </w:pPr>
-    </w:p>
-    <w:p>
-      <w:pPr>
-        <w:jc w:val="center"/>
-        <w:rPr>
-          <w:b/>
-          <w:sz w:val="28"/>
-          <w:szCs w:val="28"/>
-          <w:lang w:val="en-US"/>
-        </w:rPr>
-      </w:pPr>
-    </w:p>
-    <w:p>
-      <w:pPr>
-        <w:jc w:val="center"/>
-        <w:rPr>
-          <w:b/>
-          <w:sz w:val="28"/>
-          <w:szCs w:val="28"/>
-          <w:lang w:val="en-US"/>
-        </w:rPr>
-      </w:pPr>
-    </w:p>
-    <w:p>
-      <w:pPr>
-        <w:jc w:val="center"/>
-        <w:rPr>
-          <w:b/>
-          <w:sz w:val="28"/>
-          <w:szCs w:val="28"/>
-          <w:lang w:val="en-US"/>
-        </w:rPr>
-      </w:pPr>
-    </w:p>
-    <w:p>
-      <w:pPr>
-        <w:jc w:val="center"/>
-        <w:rPr>
-          <w:b/>
-          <w:sz w:val="28"/>
-          <w:szCs w:val="28"/>
-          <w:lang w:val="en-US"/>
-        </w:rPr>
-      </w:pPr>
-    </w:p>
-    <w:p>
-      <w:pPr>
-        <w:jc w:val="center"/>
-        <w:rPr>
-          <w:b/>
-          <w:sz w:val="28"/>
-          <w:szCs w:val="28"/>
-          <w:lang w:val="en-US"/>
-        </w:rPr>
-      </w:pPr>
-    </w:p>
-    <w:p>
-      <w:pPr>
-        <w:jc w:val="center"/>
-        <w:rPr>
-          <w:b/>
-          <w:sz w:val="28"/>
-          <w:szCs w:val="28"/>
-          <w:lang w:val="en-US"/>
-        </w:rPr>
-      </w:pPr>
-      <w:r>
-        <w:rPr>
-          <w:b/>
-          <w:sz w:val="28"/>
-          <w:szCs w:val="28"/>
-          <w:lang w:val="en-US"/>
-        </w:rPr>
-        <w:lastRenderedPageBreak/>
+      <w:r>
+        <w:rPr>
+          <w:b/>
+          <w:sz w:val="28"/>
+          <w:szCs w:val="28"/>
+          <w:lang w:val="en-US"/>
+        </w:rPr>
         <w:t>PUT</w:t>
       </w:r>
     </w:p>
@@ -2545,13 +3152,47 @@
           <w:lang w:val="en-US"/>
         </w:rPr>
       </w:pPr>
-      <w:r>
-        <w:rPr>
-          <w:b/>
-          <w:sz w:val="28"/>
-          <w:szCs w:val="28"/>
-          <w:lang w:val="en-US"/>
-        </w:rPr>
+    </w:p>
+    <w:p>
+      <w:pPr>
+        <w:jc w:val="center"/>
+        <w:rPr>
+          <w:b/>
+          <w:sz w:val="28"/>
+          <w:szCs w:val="28"/>
+          <w:lang w:val="en-US"/>
+        </w:rPr>
+      </w:pPr>
+    </w:p>
+    <w:p>
+      <w:pPr>
+        <w:jc w:val="center"/>
+        <w:rPr>
+          <w:b/>
+          <w:sz w:val="28"/>
+          <w:szCs w:val="28"/>
+          <w:lang w:val="en-US"/>
+        </w:rPr>
+      </w:pPr>
+    </w:p>
+    <w:p>
+      <w:pPr>
+        <w:jc w:val="center"/>
+        <w:rPr>
+          <w:b/>
+          <w:sz w:val="28"/>
+          <w:szCs w:val="28"/>
+          <w:lang w:val="en-US"/>
+        </w:rPr>
+      </w:pPr>
+      <w:r>
+        <w:rPr>
+          <w:b/>
+          <w:sz w:val="28"/>
+          <w:szCs w:val="28"/>
+          <w:lang w:val="en-US"/>
+        </w:rPr>
+        <w:lastRenderedPageBreak/>
         <w:t>DELETE</w:t>
       </w:r>
     </w:p>
@@ -2678,6 +3319,126 @@
           <w:lang w:val="en-US"/>
         </w:rPr>
       </w:pPr>
+    </w:p>
+    <w:p>
+      <w:pPr>
+        <w:jc w:val="center"/>
+        <w:rPr>
+          <w:b/>
+          <w:sz w:val="28"/>
+          <w:szCs w:val="28"/>
+          <w:u w:val="single"/>
+          <w:lang w:val="en-US"/>
+        </w:rPr>
+      </w:pPr>
+    </w:p>
+    <w:p>
+      <w:pPr>
+        <w:jc w:val="center"/>
+        <w:rPr>
+          <w:b/>
+          <w:sz w:val="28"/>
+          <w:szCs w:val="28"/>
+          <w:u w:val="single"/>
+          <w:lang w:val="en-US"/>
+        </w:rPr>
+      </w:pPr>
+    </w:p>
+    <w:p>
+      <w:pPr>
+        <w:jc w:val="center"/>
+        <w:rPr>
+          <w:b/>
+          <w:sz w:val="28"/>
+          <w:szCs w:val="28"/>
+          <w:u w:val="single"/>
+          <w:lang w:val="en-US"/>
+        </w:rPr>
+      </w:pPr>
+    </w:p>
+    <w:p>
+      <w:pPr>
+        <w:jc w:val="center"/>
+        <w:rPr>
+          <w:b/>
+          <w:sz w:val="28"/>
+          <w:szCs w:val="28"/>
+          <w:u w:val="single"/>
+          <w:lang w:val="en-US"/>
+        </w:rPr>
+      </w:pPr>
+    </w:p>
+    <w:p>
+      <w:pPr>
+        <w:jc w:val="center"/>
+        <w:rPr>
+          <w:b/>
+          <w:sz w:val="28"/>
+          <w:szCs w:val="28"/>
+          <w:u w:val="single"/>
+          <w:lang w:val="en-US"/>
+        </w:rPr>
+      </w:pPr>
+    </w:p>
+    <w:p>
+      <w:pPr>
+        <w:jc w:val="center"/>
+        <w:rPr>
+          <w:b/>
+          <w:sz w:val="28"/>
+          <w:szCs w:val="28"/>
+          <w:u w:val="single"/>
+          <w:lang w:val="en-US"/>
+        </w:rPr>
+      </w:pPr>
+    </w:p>
+    <w:p>
+      <w:pPr>
+        <w:jc w:val="center"/>
+        <w:rPr>
+          <w:b/>
+          <w:sz w:val="28"/>
+          <w:szCs w:val="28"/>
+          <w:u w:val="single"/>
+          <w:lang w:val="en-US"/>
+        </w:rPr>
+      </w:pPr>
+    </w:p>
+    <w:p>
+      <w:pPr>
+        <w:jc w:val="center"/>
+        <w:rPr>
+          <w:b/>
+          <w:sz w:val="28"/>
+          <w:szCs w:val="28"/>
+          <w:u w:val="single"/>
+          <w:lang w:val="en-US"/>
+        </w:rPr>
+      </w:pPr>
+    </w:p>
+    <w:p>
+      <w:pPr>
+        <w:jc w:val="center"/>
+        <w:rPr>
+          <w:b/>
+          <w:sz w:val="28"/>
+          <w:szCs w:val="28"/>
+          <w:u w:val="single"/>
+          <w:lang w:val="en-US"/>
+        </w:rPr>
+      </w:pPr>
+    </w:p>
+    <w:p>
+      <w:pPr>
+        <w:jc w:val="center"/>
+        <w:rPr>
+          <w:b/>
+          <w:sz w:val="28"/>
+          <w:szCs w:val="28"/>
+          <w:u w:val="single"/>
+          <w:lang w:val="en-US"/>
+        </w:rPr>
+      </w:pPr>
       <w:r>
         <w:rPr>
           <w:b/>
@@ -3700,108 +4461,114 @@
     <w:p>
       <w:pPr>
         <w:rPr>
-          <w:sz w:val="28"/>
-          <w:szCs w:val="28"/>
-          <w:lang w:val="es-ES"/>
-        </w:rPr>
-      </w:pPr>
-      <w:r>
-        <w:rPr>
-          <w:sz w:val="28"/>
-          <w:szCs w:val="28"/>
-          <w:lang w:val="es-ES"/>
-        </w:rPr>
-        <w:t>El desarrollo de esta segunda etapa permitió consolidar los conocimientos adquiridos en torno a la arquitectura de microservicios y su implementación práctica mediante el uso del framework Spring, el gestor de proyectos Maven y herramientas de validación como Postman. A través del diseño e implementación de tres servicios REST, incluyendo el servicio de usuarios, se logró demostrar una comprensión sólida de la estructura y funcionalidad del backend en un e</w:t>
-      </w:r>
-      <w:r>
-        <w:rPr>
-          <w:sz w:val="28"/>
-          <w:szCs w:val="28"/>
-          <w:lang w:val="es-ES"/>
-        </w:rPr>
-        <w:t>ntorno de desarrollo fullstack.</w:t>
-      </w:r>
-    </w:p>
-    <w:p>
-      <w:pPr>
-        <w:rPr>
-          <w:sz w:val="28"/>
-          <w:szCs w:val="28"/>
-          <w:lang w:val="es-ES"/>
-        </w:rPr>
-      </w:pPr>
-      <w:r>
-        <w:rPr>
-          <w:sz w:val="28"/>
-          <w:szCs w:val="28"/>
-          <w:lang w:val="es-ES"/>
-        </w:rPr>
-        <w:t>Se aplicaron buenas tecnicas de diseño, asi como tambien</w:t>
-      </w:r>
-      <w:r>
-        <w:rPr>
-          <w:sz w:val="28"/>
-          <w:szCs w:val="28"/>
-          <w:lang w:val="es-ES"/>
-        </w:rPr>
-        <w:t xml:space="preserve"> el uso de Git como </w:t>
-      </w:r>
-      <w:r>
-        <w:rPr>
-          <w:sz w:val="28"/>
-          <w:szCs w:val="28"/>
-          <w:lang w:val="es-ES"/>
-        </w:rPr>
-        <w:t xml:space="preserve">nuestro </w:t>
-      </w:r>
-      <w:r>
-        <w:rPr>
-          <w:sz w:val="28"/>
-          <w:szCs w:val="28"/>
-          <w:lang w:val="es-ES"/>
-        </w:rPr>
-        <w:t>sistema de control de versiones</w:t>
-      </w:r>
-      <w:r>
-        <w:rPr>
-          <w:sz w:val="28"/>
-          <w:szCs w:val="28"/>
-          <w:lang w:val="es-ES"/>
-        </w:rPr>
-        <w:t>, el que</w:t>
-      </w:r>
-      <w:r>
-        <w:rPr>
-          <w:sz w:val="28"/>
-          <w:szCs w:val="28"/>
-          <w:lang w:val="es-ES"/>
-        </w:rPr>
-        <w:t xml:space="preserve"> facilitó el trabajo colaborativo y la correcta gestión del proyecto en equipo, permitiendo un seguimiento ord</w:t>
-      </w:r>
-      <w:r>
-        <w:rPr>
-          <w:sz w:val="28"/>
-          <w:szCs w:val="28"/>
-          <w:lang w:val="es-ES"/>
-        </w:rPr>
-        <w:t>enado de los avances y mejoras.</w:t>
-      </w:r>
-    </w:p>
-    <w:p>
-      <w:pPr>
-        <w:rPr>
-          <w:sz w:val="28"/>
-          <w:szCs w:val="28"/>
-          <w:lang w:val="es-ES"/>
-        </w:rPr>
-      </w:pPr>
-      <w:r>
-        <w:rPr>
-          <w:sz w:val="28"/>
-          <w:szCs w:val="28"/>
-          <w:lang w:val="es-ES"/>
-        </w:rPr>
-        <w:t>En definitiva, esta experiencia práctica fortaleció las habilidades técnicas y colaborativas del equipo, preparándonos para enfrentar desafíos similares en contextos profesionales reales. La implementación de los servicios, su documentación y validación constituyen una base sólida para continuar desarrollando soluciones orientadas a servicios con estándares actuales de calidad y eficiencia.</w:t>
+          <w:i/>
+          <w:iCs/>
+          <w:sz w:val="28"/>
+          <w:szCs w:val="28"/>
+          <w:lang w:val="es-ES"/>
+        </w:rPr>
+      </w:pPr>
+      <w:r>
+        <w:rPr>
+          <w:sz w:val="28"/>
+          <w:szCs w:val="28"/>
+          <w:lang w:val="es-ES"/>
+        </w:rPr>
+        <w:t xml:space="preserve">Esta segunda etapa del proyecto nos permitió profundizar en nuestros conocimientos sobre la arquitectura de microservicios, su implementación práctica mediante el uso de </w:t>
+      </w:r>
+      <w:proofErr w:type="spellStart"/>
+      <w:r>
+        <w:rPr>
+          <w:i/>
+          <w:iCs/>
+          <w:sz w:val="28"/>
+          <w:szCs w:val="28"/>
+          <w:lang w:val="es-ES"/>
+        </w:rPr>
+        <w:t>SpringBoot</w:t>
+      </w:r>
+      <w:proofErr w:type="spellEnd"/>
+      <w:r>
+        <w:rPr>
+          <w:sz w:val="28"/>
+          <w:szCs w:val="28"/>
+          <w:lang w:val="es-ES"/>
+        </w:rPr>
+        <w:t xml:space="preserve"> y la validación de servicios REST utilizando </w:t>
+      </w:r>
+      <w:proofErr w:type="spellStart"/>
+      <w:r>
+        <w:rPr>
+          <w:i/>
+          <w:iCs/>
+          <w:sz w:val="28"/>
+          <w:szCs w:val="28"/>
+          <w:lang w:val="es-ES"/>
+        </w:rPr>
+        <w:t>Postman</w:t>
+      </w:r>
+      <w:proofErr w:type="spellEnd"/>
+      <w:r>
+        <w:rPr>
+          <w:i/>
+          <w:iCs/>
+          <w:sz w:val="28"/>
+          <w:szCs w:val="28"/>
+          <w:lang w:val="es-ES"/>
+        </w:rPr>
+        <w:t>.</w:t>
+      </w:r>
+    </w:p>
+    <w:p>
+      <w:pPr>
+        <w:rPr>
+          <w:sz w:val="28"/>
+          <w:szCs w:val="28"/>
+          <w:lang w:val="es-ES"/>
+        </w:rPr>
+      </w:pPr>
+      <w:r>
+        <w:rPr>
+          <w:sz w:val="28"/>
+          <w:szCs w:val="28"/>
+          <w:lang w:val="es-ES"/>
+        </w:rPr>
+        <w:t xml:space="preserve">Utilizamos </w:t>
+      </w:r>
+      <w:r>
+        <w:rPr>
+          <w:i/>
+          <w:iCs/>
+          <w:sz w:val="28"/>
+          <w:szCs w:val="28"/>
+          <w:lang w:val="es-ES"/>
+        </w:rPr>
+        <w:t>Git y GitHub</w:t>
+      </w:r>
+      <w:r>
+        <w:rPr>
+          <w:sz w:val="28"/>
+          <w:szCs w:val="28"/>
+          <w:lang w:val="es-ES"/>
+        </w:rPr>
+        <w:t xml:space="preserve"> como nuestro sistema de control de versiones, facilitando el trabajo colaborativo y mejorando nuestra capacidad de organización de nuestro trabajo. No fue necesario juntarnos en un mismo lugar; tuvimos la capacidad de trabajar en nuestro propio tiempo, limitando las reuniones al diseño y organización de nuestro esfuerzo.</w:t>
+      </w:r>
+    </w:p>
+    <w:p>
+      <w:pPr>
+        <w:rPr>
+          <w:sz w:val="28"/>
+          <w:szCs w:val="28"/>
+          <w:lang w:val="es-ES"/>
+        </w:rPr>
+      </w:pPr>
+      <w:r>
+        <w:rPr>
+          <w:sz w:val="28"/>
+          <w:szCs w:val="28"/>
+          <w:lang w:val="es-ES"/>
+        </w:rPr>
+        <w:t>Esta experiencia logró fortalecer nuestras habilidades técnicas y de trabajo en equipo, ojalá preparándonos para enfrentar los desafíos del campo laboral. Formamos una base sólida para continuar nuestro desarrollo como profesionales.</w:t>
       </w:r>
     </w:p>
     <w:p>
@@ -3923,8 +4690,8 @@
 </file>
 
 <file path=word/numbering.xml><?xml version="1.0" encoding="utf-8"?>
-<w:numbering xmlns:wpc="http://schemas.microsoft.com/office/word/2010/wordprocessingCanvas" xmlns:mc="http://schemas.openxmlformats.org/markup-compatibility/2006" xmlns:o="urn:schemas-microsoft-com:office:office" xmlns:r="http://schemas.openxmlformats.org/officeDocument/2006/relationships" xmlns:m="http://schemas.openxmlformats.org/officeDocument/2006/math" xmlns:v="urn:schemas-microsoft-com:vml" xmlns:wp14="http://schemas.microsoft.com/office/word/2010/wordprocessingDrawing" xmlns:wp="http://schemas.openxmlformats.org/drawingml/2006/wordprocessingDrawing" xmlns:w10="urn:schemas-microsoft-com:office:word" xmlns:w="http://schemas.openxmlformats.org/wordprocessingml/2006/main" xmlns:w14="http://schemas.microsoft.com/office/word/2010/wordml" xmlns:w15="http://schemas.microsoft.com/office/word/2012/wordml" xmlns:wpg="http://schemas.microsoft.com/office/word/2010/wordprocessingGroup" xmlns:wpi="http://schemas.microsoft.com/office/word/2010/wordprocessingInk" xmlns:wne="http://schemas.microsoft.com/office/word/2006/wordml" xmlns:wps="http://schemas.microsoft.com/office/word/2010/wordprocessingShape" mc:Ignorable="w14 w15 wp14">
-  <w:abstractNum w:abstractNumId="0">
+<w:numbering xmlns:wpc="http://schemas.microsoft.com/office/word/2010/wordprocessingCanvas" xmlns:cx="http://schemas.microsoft.com/office/drawing/2014/chartex" xmlns:cx1="http://schemas.microsoft.com/office/drawing/2015/9/8/chartex" xmlns:cx2="http://schemas.microsoft.com/office/drawing/2015/10/21/chartex" xmlns:cx3="http://schemas.microsoft.com/office/drawing/2016/5/9/chartex" xmlns:cx4="http://schemas.microsoft.com/office/drawing/2016/5/10/chartex" xmlns:cx5="http://schemas.microsoft.com/office/drawing/2016/5/11/chartex" xmlns:cx6="http://schemas.microsoft.com/office/drawing/2016/5/12/chartex" xmlns:cx7="http://schemas.microsoft.com/office/drawing/2016/5/13/chartex" xmlns:cx8="http://schemas.microsoft.com/office/drawing/2016/5/14/chartex" xmlns:mc="http://schemas.openxmlformats.org/markup-compatibility/2006" xmlns:aink="http://schemas.microsoft.com/office/drawing/2016/ink" xmlns:am3d="http://schemas.microsoft.com/office/drawing/2017/model3d" xmlns:o="urn:schemas-microsoft-com:office:office" xmlns:oel="http://schemas.microsoft.com/office/2019/extlst" xmlns:r="http://schemas.openxmlformats.org/officeDocument/2006/relationships" xmlns:m="http://schemas.openxmlformats.org/officeDocument/2006/math" xmlns:v="urn:schemas-microsoft-com:vml" xmlns:wp14="http://schemas.microsoft.com/office/word/2010/wordprocessingDrawing" xmlns:wp="http://schemas.openxmlformats.org/drawingml/2006/wordprocessingDrawing" xmlns:w10="urn:schemas-microsoft-com:office:word" xmlns:w="http://schemas.openxmlformats.org/wordprocessingml/2006/main" xmlns:w14="http://schemas.microsoft.com/office/word/2010/wordml" xmlns:w15="http://schemas.microsoft.com/office/word/2012/wordml" xmlns:w16cex="http://schemas.microsoft.com/office/word/2018/wordml/cex" xmlns:w16cid="http://schemas.microsoft.com/office/word/2016/wordml/cid" xmlns:w16="http://schemas.microsoft.com/office/word/2018/wordml" xmlns:w16du="http://schemas.microsoft.com/office/word/2023/wordml/word16du" xmlns:w16sdtdh="http://schemas.microsoft.com/office/word/2020/wordml/sdtdatahash" xmlns:w16sdtfl="http://schemas.microsoft.com/office/word/2024/wordml/sdtformatlock" xmlns:w16se="http://schemas.microsoft.com/office/word/2015/wordml/symex" xmlns:wpg="http://schemas.microsoft.com/office/word/2010/wordprocessingGroup" xmlns:wpi="http://schemas.microsoft.com/office/word/2010/wordprocessingInk" xmlns:wne="http://schemas.microsoft.com/office/word/2006/wordml" xmlns:wps="http://schemas.microsoft.com/office/word/2010/wordprocessingShape" mc:Ignorable="w14 w15 w16se w16cid w16 w16cex w16sdtdh w16sdtfl w16du wp14">
+  <w:abstractNum w:abstractNumId="0" w15:restartNumberingAfterBreak="0">
     <w:nsid w:val="3AF456AE"/>
     <w:multiLevelType w:val="multilevel"/>
     <w:tmpl w:val="26AC109C"/>
@@ -4073,7 +4840,7 @@
       </w:rPr>
     </w:lvl>
   </w:abstractNum>
-  <w:abstractNum w:abstractNumId="1">
+  <w:abstractNum w:abstractNumId="1" w15:restartNumberingAfterBreak="0">
     <w:nsid w:val="3ECC4DB3"/>
     <w:multiLevelType w:val="multilevel"/>
     <w:tmpl w:val="187C9884"/>
@@ -4186,7 +4953,7 @@
       </w:pPr>
     </w:lvl>
   </w:abstractNum>
-  <w:abstractNum w:abstractNumId="2">
+  <w:abstractNum w:abstractNumId="2" w15:restartNumberingAfterBreak="0">
     <w:nsid w:val="62E659D4"/>
     <w:multiLevelType w:val="multilevel"/>
     <w:tmpl w:val="DD1C320C"/>
@@ -4335,20 +5102,20 @@
       </w:rPr>
     </w:lvl>
   </w:abstractNum>
-  <w:num w:numId="1">
+  <w:num w:numId="1" w16cid:durableId="606738183">
     <w:abstractNumId w:val="1"/>
   </w:num>
-  <w:num w:numId="2">
+  <w:num w:numId="2" w16cid:durableId="1226796787">
     <w:abstractNumId w:val="0"/>
   </w:num>
-  <w:num w:numId="3">
+  <w:num w:numId="3" w16cid:durableId="2108575738">
     <w:abstractNumId w:val="2"/>
   </w:num>
 </w:numbering>
 </file>
 
 <file path=word/styles.xml><?xml version="1.0" encoding="utf-8"?>
-<w:styles xmlns:mc="http://schemas.openxmlformats.org/markup-compatibility/2006" xmlns:r="http://schemas.openxmlformats.org/officeDocument/2006/relationships" xmlns:w="http://schemas.openxmlformats.org/wordprocessingml/2006/main" xmlns:w14="http://schemas.microsoft.com/office/word/2010/wordml" xmlns:w15="http://schemas.microsoft.com/office/word/2012/wordml" mc:Ignorable="w14 w15">
+<w:styles xmlns:mc="http://schemas.openxmlformats.org/markup-compatibility/2006" xmlns:r="http://schemas.openxmlformats.org/officeDocument/2006/relationships" xmlns:w="http://schemas.openxmlformats.org/wordprocessingml/2006/main" xmlns:w14="http://schemas.microsoft.com/office/word/2010/wordml" xmlns:w15="http://schemas.microsoft.com/office/word/2012/wordml" xmlns:w16cex="http://schemas.microsoft.com/office/word/2018/wordml/cex" xmlns:w16cid="http://schemas.microsoft.com/office/word/2016/wordml/cid" xmlns:w16="http://schemas.microsoft.com/office/word/2018/wordml" xmlns:w16du="http://schemas.microsoft.com/office/word/2023/wordml/word16du" xmlns:w16sdtdh="http://schemas.microsoft.com/office/word/2020/wordml/sdtdatahash" xmlns:w16sdtfl="http://schemas.microsoft.com/office/word/2024/wordml/sdtformatlock" xmlns:w16se="http://schemas.microsoft.com/office/word/2015/wordml/symex" mc:Ignorable="w14 w15 w16se w16cid w16 w16cex w16sdtdh w16sdtfl w16du">
   <w:docDefaults>
     <w:rPrDefault>
       <w:rPr>
@@ -4364,7 +5131,7 @@
       </w:pPr>
     </w:pPrDefault>
   </w:docDefaults>
-  <w:latentStyles w:defLockedState="0" w:defUIPriority="99" w:defSemiHidden="0" w:defUnhideWhenUsed="0" w:defQFormat="0" w:count="371">
+  <w:latentStyles w:defLockedState="0" w:defUIPriority="99" w:defSemiHidden="0" w:defUnhideWhenUsed="0" w:defQFormat="0" w:count="376">
     <w:lsdException w:name="Normal" w:uiPriority="0" w:qFormat="1"/>
     <w:lsdException w:name="heading 1" w:uiPriority="9" w:qFormat="1"/>
     <w:lsdException w:name="heading 2" w:semiHidden="1" w:uiPriority="9" w:unhideWhenUsed="1" w:qFormat="1"/>
@@ -4736,6 +5503,11 @@
     <w:lsdException w:name="List Table 5 Dark Accent 6" w:uiPriority="50"/>
     <w:lsdException w:name="List Table 6 Colorful Accent 6" w:uiPriority="51"/>
     <w:lsdException w:name="List Table 7 Colorful Accent 6" w:uiPriority="52"/>
+    <w:lsdException w:name="Mention" w:semiHidden="1" w:unhideWhenUsed="1"/>
+    <w:lsdException w:name="Smart Hyperlink" w:semiHidden="1" w:unhideWhenUsed="1"/>
+    <w:lsdException w:name="Hashtag" w:semiHidden="1" w:unhideWhenUsed="1"/>
+    <w:lsdException w:name="Unresolved Mention" w:semiHidden="1" w:unhideWhenUsed="1"/>
+    <w:lsdException w:name="Smart Link" w:semiHidden="1" w:unhideWhenUsed="1"/>
   </w:latentStyles>
   <w:style w:type="paragraph" w:default="1" w:styleId="Normal">
     <w:name w:val="Normal"/>
@@ -4744,7 +5516,6 @@
   <w:style w:type="character" w:default="1" w:styleId="Fuentedeprrafopredeter">
     <w:name w:val="Default Paragraph Font"/>
     <w:uiPriority w:val="1"/>
-    <w:semiHidden/>
     <w:unhideWhenUsed/>
   </w:style>
   <w:style w:type="table" w:default="1" w:styleId="Tablanormal">

</xml_diff>